<commit_message>
video en clase sobre triángulos
</commit_message>
<xml_diff>
--- a/2_programa_calculo_Integral_ingenieria_agropecuaria.docx
+++ b/2_programa_calculo_Integral_ingenieria_agropecuaria.docx
@@ -246,8 +246,8 @@
       </w:tblPr>
       <w:tblGrid>
         <w:gridCol w:w="1422"/>
-        <w:gridCol w:w="141"/>
-        <w:gridCol w:w="993"/>
+        <w:gridCol w:w="140"/>
+        <w:gridCol w:w="994"/>
         <w:gridCol w:w="2411"/>
         <w:gridCol w:w="282"/>
         <w:gridCol w:w="113"/>
@@ -256,8 +256,8 @@
         <w:gridCol w:w="1133"/>
         <w:gridCol w:w="567"/>
         <w:gridCol w:w="823"/>
-        <w:gridCol w:w="738"/>
-        <w:gridCol w:w="1416"/>
+        <w:gridCol w:w="739"/>
+        <w:gridCol w:w="1415"/>
       </w:tblGrid>
       <w:tr>
         <w:trPr>
@@ -932,7 +932,7 @@
         </w:trPr>
         <w:tc>
           <w:tcPr>
-            <w:tcW w:w="1563" w:type="dxa"/>
+            <w:tcW w:w="1562" w:type="dxa"/>
             <w:gridSpan w:val="2"/>
             <w:tcBorders>
               <w:top w:val="single" w:sz="4" w:space="0" w:color="7F7F7F"/>
@@ -972,7 +972,7 @@
         </w:tc>
         <w:tc>
           <w:tcPr>
-            <w:tcW w:w="3686" w:type="dxa"/>
+            <w:tcW w:w="3687" w:type="dxa"/>
             <w:gridSpan w:val="3"/>
             <w:tcBorders>
               <w:top w:val="single" w:sz="4" w:space="0" w:color="7F7F7F"/>
@@ -1750,7 +1750,7 @@
         </w:tc>
         <w:tc>
           <w:tcPr>
-            <w:tcW w:w="3593" w:type="dxa"/>
+            <w:tcW w:w="3594" w:type="dxa"/>
             <w:gridSpan w:val="5"/>
             <w:tcBorders>
               <w:top w:val="single" w:sz="4" w:space="0" w:color="7F7F7F"/>
@@ -1790,7 +1790,7 @@
         </w:tc>
         <w:tc>
           <w:tcPr>
-            <w:tcW w:w="1416" w:type="dxa"/>
+            <w:tcW w:w="1415" w:type="dxa"/>
             <w:tcBorders>
               <w:top w:val="single" w:sz="4" w:space="0" w:color="7F7F7F"/>
               <w:left w:val="nil"/>
@@ -2041,7 +2041,40 @@
                 <w:szCs w:val="22"/>
                 <w:lang w:val="es-ES" w:eastAsia="es-ES" w:bidi="ar-SA"/>
               </w:rPr>
-              <w:t>21 de marzo de 2024</w:t>
+              <w:t>11</w:t>
+            </w:r>
+            <w:r>
+              <w:rPr>
+                <w:rFonts w:eastAsia="Times New Roman" w:cs="Times New Roman" w:ascii="Calibri" w:hAnsi="Calibri"/>
+                <w:bCs/>
+                <w:kern w:val="0"/>
+                <w:sz w:val="22"/>
+                <w:szCs w:val="22"/>
+                <w:lang w:val="es-ES" w:eastAsia="es-ES" w:bidi="ar-SA"/>
+              </w:rPr>
+              <w:t xml:space="preserve"> de </w:t>
+            </w:r>
+            <w:r>
+              <w:rPr>
+                <w:rFonts w:eastAsia="Times New Roman" w:cs="Times New Roman" w:ascii="Calibri" w:hAnsi="Calibri"/>
+                <w:bCs/>
+                <w:kern w:val="0"/>
+                <w:sz w:val="22"/>
+                <w:szCs w:val="22"/>
+                <w:lang w:val="es-ES" w:eastAsia="es-ES" w:bidi="ar-SA"/>
+              </w:rPr>
+              <w:t>Abril</w:t>
+            </w:r>
+            <w:r>
+              <w:rPr>
+                <w:rFonts w:eastAsia="Times New Roman" w:cs="Times New Roman" w:ascii="Calibri" w:hAnsi="Calibri"/>
+                <w:bCs/>
+                <w:kern w:val="0"/>
+                <w:sz w:val="22"/>
+                <w:szCs w:val="22"/>
+                <w:lang w:val="es-ES" w:eastAsia="es-ES" w:bidi="ar-SA"/>
+              </w:rPr>
+              <w:t xml:space="preserve"> de 2024</w:t>
             </w:r>
           </w:p>
         </w:tc>
@@ -2296,25 +2329,48 @@
               </w:sdtPr>
               <w:sdtContent>
                 <w:r>
-                  <w:rPr>
-                    <w:rFonts w:eastAsia="Times New Roman" w:cs="Calibri" w:ascii="Calibri" w:hAnsi="Calibri" w:asciiTheme="minorHAnsi" w:cstheme="minorHAnsi" w:hAnsiTheme="minorHAnsi"/>
-                    <w:kern w:val="0"/>
-                    <w:sz w:val="22"/>
-                    <w:szCs w:val="22"/>
-                    <w:lang w:val="es-ES" w:eastAsia="es-ES" w:bidi="ar-SA"/>
-                  </w:rPr>
+                  <w:rPr/>
                 </w:r>
                 <w:r>
-                  <w:rPr>
-                    <w:rFonts w:eastAsia="Times New Roman" w:cs="Calibri" w:ascii="Calibri" w:hAnsi="Calibri" w:asciiTheme="minorHAnsi" w:cstheme="minorHAnsi" w:hAnsiTheme="minorHAnsi"/>
-                    <w:kern w:val="0"/>
-                    <w:sz w:val="22"/>
-                    <w:szCs w:val="22"/>
-                    <w:lang w:val="es-ES" w:eastAsia="es-ES" w:bidi="ar-SA"/>
-                  </w:rPr>
+                  <w:rPr/>
                 </w:r>
               </w:sdtContent>
             </w:sdt>
+          </w:p>
+          <w:p>
+            <w:pPr>
+              <w:pStyle w:val="Normal"/>
+              <w:widowControl/>
+              <w:suppressAutoHyphens w:val="true"/>
+              <w:spacing w:before="0" w:after="0"/>
+              <w:jc w:val="both"/>
+              <w:rPr>
+                <w:rFonts w:ascii="Calibri" w:hAnsi="Calibri" w:cs="Calibri" w:asciiTheme="minorHAnsi" w:cstheme="minorHAnsi" w:hAnsiTheme="minorHAnsi"/>
+                <w:sz w:val="22"/>
+                <w:szCs w:val="22"/>
+              </w:rPr>
+            </w:pPr>
+            <w:r>
+              <w:rPr>
+                <w:rFonts w:cs="Calibri" w:cstheme="minorHAnsi" w:ascii="Calibri" w:hAnsi="Calibri"/>
+                <w:sz w:val="22"/>
+                <w:szCs w:val="22"/>
+              </w:rPr>
+            </w:r>
+          </w:p>
+          <w:p>
+            <w:pPr>
+              <w:pStyle w:val="Normal"/>
+              <w:widowControl/>
+              <w:suppressAutoHyphens w:val="true"/>
+              <w:spacing w:before="0" w:after="0"/>
+              <w:jc w:val="both"/>
+              <w:rPr>
+                <w:rFonts w:ascii="Calibri" w:hAnsi="Calibri" w:cs="Calibri" w:asciiTheme="minorHAnsi" w:cstheme="minorHAnsi" w:hAnsiTheme="minorHAnsi"/>
+                <w:sz w:val="22"/>
+                <w:szCs w:val="22"/>
+              </w:rPr>
+            </w:pPr>
             <w:r>
               <w:rPr>
                 <w:rFonts w:eastAsia="Times New Roman" w:cs="Calibri" w:ascii="Calibri" w:hAnsi="Calibri" w:asciiTheme="minorHAnsi" w:cstheme="minorHAnsi" w:hAnsiTheme="minorHAnsi"/>
@@ -2323,8 +2379,43 @@
                 <w:szCs w:val="22"/>
                 <w:lang w:val="es-ES" w:eastAsia="es-ES" w:bidi="ar-SA"/>
               </w:rPr>
-              <w:t xml:space="preserve"> </w:t>
-            </w:r>
+              <w:t>El curso de Cálculo Integral se centra en proporcionar a los estudiantes un sólido entendimiento de los conceptos fundamentales de integral indefinida e integral definida, así como en desarrollar habilidades avanzadas de pensamiento computacional. A través de una metodología innovadora que combina el Aprendizaje Basado en Problemas (ABP), la enseñanza de habilidades de programación en Python y la orientación hacia la ciencia de datos, este curso prepara a los estudiantes para aplicar sus conocimientos en el mundo profesional en Antioquia y más allá.</w:t>
+            </w:r>
+          </w:p>
+          <w:p>
+            <w:pPr>
+              <w:pStyle w:val="Normal"/>
+              <w:widowControl/>
+              <w:suppressAutoHyphens w:val="true"/>
+              <w:spacing w:before="0" w:after="0"/>
+              <w:jc w:val="both"/>
+              <w:rPr>
+                <w:rFonts w:ascii="Calibri" w:hAnsi="Calibri" w:cs="Calibri" w:asciiTheme="minorHAnsi" w:cstheme="minorHAnsi" w:hAnsiTheme="minorHAnsi"/>
+                <w:sz w:val="22"/>
+                <w:szCs w:val="22"/>
+              </w:rPr>
+            </w:pPr>
+            <w:r>
+              <w:rPr>
+                <w:rFonts w:cs="Calibri" w:cstheme="minorHAnsi" w:ascii="Calibri" w:hAnsi="Calibri"/>
+                <w:sz w:val="22"/>
+                <w:szCs w:val="22"/>
+              </w:rPr>
+            </w:r>
+          </w:p>
+          <w:p>
+            <w:pPr>
+              <w:pStyle w:val="Normal"/>
+              <w:widowControl/>
+              <w:suppressAutoHyphens w:val="true"/>
+              <w:spacing w:before="0" w:after="0"/>
+              <w:jc w:val="both"/>
+              <w:rPr>
+                <w:rFonts w:ascii="Calibri" w:hAnsi="Calibri" w:cs="Calibri" w:asciiTheme="minorHAnsi" w:cstheme="minorHAnsi" w:hAnsiTheme="minorHAnsi"/>
+                <w:sz w:val="22"/>
+                <w:szCs w:val="22"/>
+              </w:rPr>
+            </w:pPr>
             <w:r>
               <w:rPr>
                 <w:rFonts w:eastAsia="Times New Roman" w:cs="Calibri" w:ascii="Calibri" w:hAnsi="Calibri" w:asciiTheme="minorHAnsi" w:cstheme="minorHAnsi" w:hAnsiTheme="minorHAnsi"/>
@@ -2333,7 +2424,7 @@
                 <w:szCs w:val="22"/>
                 <w:lang w:val="es-ES" w:eastAsia="es-ES" w:bidi="ar-SA"/>
               </w:rPr>
-              <w:t>**Descripción del Curso:**</w:t>
+              <w:t>Justificación:</w:t>
             </w:r>
           </w:p>
           <w:p>
@@ -2350,7 +2441,11 @@
               </w:rPr>
             </w:pPr>
             <w:r>
-              <w:rPr/>
+              <w:rPr>
+                <w:rFonts w:cs="Calibri" w:cstheme="minorHAnsi" w:ascii="Calibri" w:hAnsi="Calibri"/>
+                <w:sz w:val="22"/>
+                <w:szCs w:val="22"/>
+              </w:rPr>
             </w:r>
           </w:p>
           <w:p>
@@ -2374,7 +2469,7 @@
                 <w:szCs w:val="22"/>
                 <w:lang w:val="es-ES" w:eastAsia="es-ES" w:bidi="ar-SA"/>
               </w:rPr>
-              <w:t>El curso de Cálculo Integral se centra en proporcionar a los estudiantes un sólido entendimiento de los conceptos fundamentales de integral indefinida e integral definida, así como en desarrollar habilidades avanzadas de pensamiento computacional. A través de una metodología innovadora que combina el Aprendizaje Basado en Problemas (ABP), la enseñanza de habilidades de programación en Python y la orientación hacia la ciencia de datos, este curso prepara a los estudiantes para aplicar sus conocimientos en el mundo profesional en Antioquia y más allá.</w:t>
+              <w:t>1. Relevancia Profesional:</w:t>
             </w:r>
           </w:p>
           <w:p>
@@ -2391,7 +2486,24 @@
               </w:rPr>
             </w:pPr>
             <w:r>
-              <w:rPr/>
+              <w:rPr>
+                <w:rFonts w:eastAsia="Times New Roman" w:cs="Calibri" w:ascii="Calibri" w:hAnsi="Calibri" w:asciiTheme="minorHAnsi" w:cstheme="minorHAnsi" w:hAnsiTheme="minorHAnsi"/>
+                <w:kern w:val="0"/>
+                <w:sz w:val="22"/>
+                <w:szCs w:val="22"/>
+                <w:lang w:val="es-ES" w:eastAsia="es-ES" w:bidi="ar-SA"/>
+              </w:rPr>
+              <w:t xml:space="preserve">   </w:t>
+            </w:r>
+            <w:r>
+              <w:rPr>
+                <w:rFonts w:eastAsia="Times New Roman" w:cs="Calibri" w:ascii="Calibri" w:hAnsi="Calibri" w:asciiTheme="minorHAnsi" w:cstheme="minorHAnsi" w:hAnsiTheme="minorHAnsi"/>
+                <w:kern w:val="0"/>
+                <w:sz w:val="22"/>
+                <w:szCs w:val="22"/>
+                <w:lang w:val="es-ES" w:eastAsia="es-ES" w:bidi="ar-SA"/>
+              </w:rPr>
+              <w:t>- En un entorno laboral cada vez más digitalizado, es crucial que los estudiantes adquieran habilidades de pensamiento computacional que les permitan abordar problemas complejos y analizar datos de manera efectiva en su campo profesional. El cálculo integral es una herramienta fundamental en disciplinas como la ingeniería, la ciencia de datos y la gestión empresarial, y su integración con el pensamiento computacional fortalece la preparación de los estudiantes para enfrentar los desafíos del mundo laboral.</w:t>
             </w:r>
           </w:p>
           <w:p>
@@ -2409,13 +2521,34 @@
             </w:pPr>
             <w:r>
               <w:rPr>
+                <w:rFonts w:cs="Calibri" w:cstheme="minorHAnsi" w:ascii="Calibri" w:hAnsi="Calibri"/>
+                <w:sz w:val="22"/>
+                <w:szCs w:val="22"/>
+              </w:rPr>
+            </w:r>
+          </w:p>
+          <w:p>
+            <w:pPr>
+              <w:pStyle w:val="Normal"/>
+              <w:widowControl/>
+              <w:suppressAutoHyphens w:val="true"/>
+              <w:spacing w:before="0" w:after="0"/>
+              <w:jc w:val="both"/>
+              <w:rPr>
+                <w:rFonts w:ascii="Calibri" w:hAnsi="Calibri" w:cs="Calibri" w:asciiTheme="minorHAnsi" w:cstheme="minorHAnsi" w:hAnsiTheme="minorHAnsi"/>
+                <w:sz w:val="22"/>
+                <w:szCs w:val="22"/>
+              </w:rPr>
+            </w:pPr>
+            <w:r>
+              <w:rPr>
                 <w:rFonts w:eastAsia="Times New Roman" w:cs="Calibri" w:ascii="Calibri" w:hAnsi="Calibri" w:asciiTheme="minorHAnsi" w:cstheme="minorHAnsi" w:hAnsiTheme="minorHAnsi"/>
                 <w:kern w:val="0"/>
                 <w:sz w:val="22"/>
                 <w:szCs w:val="22"/>
                 <w:lang w:val="es-ES" w:eastAsia="es-ES" w:bidi="ar-SA"/>
               </w:rPr>
-              <w:t>**Justificación:**</w:t>
+              <w:t>2. Aplicaciones Prácticas en Antioquia y el Mundo:</w:t>
             </w:r>
           </w:p>
           <w:p>
@@ -2432,7 +2565,24 @@
               </w:rPr>
             </w:pPr>
             <w:r>
-              <w:rPr/>
+              <w:rPr>
+                <w:rFonts w:eastAsia="Times New Roman" w:cs="Calibri" w:ascii="Calibri" w:hAnsi="Calibri" w:asciiTheme="minorHAnsi" w:cstheme="minorHAnsi" w:hAnsiTheme="minorHAnsi"/>
+                <w:kern w:val="0"/>
+                <w:sz w:val="22"/>
+                <w:szCs w:val="22"/>
+                <w:lang w:val="es-ES" w:eastAsia="es-ES" w:bidi="ar-SA"/>
+              </w:rPr>
+              <w:t xml:space="preserve">   </w:t>
+            </w:r>
+            <w:r>
+              <w:rPr>
+                <w:rFonts w:eastAsia="Times New Roman" w:cs="Calibri" w:ascii="Calibri" w:hAnsi="Calibri" w:asciiTheme="minorHAnsi" w:cstheme="minorHAnsi" w:hAnsiTheme="minorHAnsi"/>
+                <w:kern w:val="0"/>
+                <w:sz w:val="22"/>
+                <w:szCs w:val="22"/>
+                <w:lang w:val="es-ES" w:eastAsia="es-ES" w:bidi="ar-SA"/>
+              </w:rPr>
+              <w:t>- Antioquia es una región con una economía diversificada que abarca sectores como la agricultura, la minería, la manufactura y los servicios. Los conceptos de cálculo integral tienen numerosas aplicaciones en estos sectores, desde la optimización de procesos agrícolas hasta el análisis de datos para la toma de decisiones empresariales. Al centrarse en el desarrollo del pensamiento computacional, este curso equipa a los estudiantes con habilidades que son directamente aplicables en el contexto local de Antioquia y pueden adaptarse a cualquier entorno profesional en el mundo.</w:t>
             </w:r>
           </w:p>
           <w:p>
@@ -2450,13 +2600,34 @@
             </w:pPr>
             <w:r>
               <w:rPr>
+                <w:rFonts w:cs="Calibri" w:cstheme="minorHAnsi" w:ascii="Calibri" w:hAnsi="Calibri"/>
+                <w:sz w:val="22"/>
+                <w:szCs w:val="22"/>
+              </w:rPr>
+            </w:r>
+          </w:p>
+          <w:p>
+            <w:pPr>
+              <w:pStyle w:val="Normal"/>
+              <w:widowControl/>
+              <w:suppressAutoHyphens w:val="true"/>
+              <w:spacing w:before="0" w:after="0"/>
+              <w:jc w:val="both"/>
+              <w:rPr>
+                <w:rFonts w:ascii="Calibri" w:hAnsi="Calibri" w:cs="Calibri" w:asciiTheme="minorHAnsi" w:cstheme="minorHAnsi" w:hAnsiTheme="minorHAnsi"/>
+                <w:sz w:val="22"/>
+                <w:szCs w:val="22"/>
+              </w:rPr>
+            </w:pPr>
+            <w:r>
+              <w:rPr>
                 <w:rFonts w:eastAsia="Times New Roman" w:cs="Calibri" w:ascii="Calibri" w:hAnsi="Calibri" w:asciiTheme="minorHAnsi" w:cstheme="minorHAnsi" w:hAnsiTheme="minorHAnsi"/>
                 <w:kern w:val="0"/>
                 <w:sz w:val="22"/>
                 <w:szCs w:val="22"/>
                 <w:lang w:val="es-ES" w:eastAsia="es-ES" w:bidi="ar-SA"/>
               </w:rPr>
-              <w:t>1. **Relevancia Profesional:**</w:t>
+              <w:t>3. Preparación para la Ciencia de Datos y la Ingeniería:</w:t>
             </w:r>
           </w:p>
           <w:p>
@@ -2490,7 +2661,7 @@
                 <w:szCs w:val="22"/>
                 <w:lang w:val="es-ES" w:eastAsia="es-ES" w:bidi="ar-SA"/>
               </w:rPr>
-              <w:t>- En un entorno laboral cada vez más digitalizado, es crucial que los estudiantes adquieran habilidades de pensamiento computacional que les permitan abordar problemas complejos y analizar datos de manera efectiva en su campo profesional. El cálculo integral es una herramienta fundamental en disciplinas como la ingeniería, la ciencia de datos y la gestión empresarial, y su integración con el pensamiento computacional fortalece la preparación de los estudiantes para enfrentar los desafíos del mundo laboral.</w:t>
+              <w:t>- El cálculo integral es una piedra angular en disciplinas como la ciencia de datos y la ingeniería, donde se utilizan técnicas avanzadas de análisis y modelización matemática. Al integrar la enseñanza de cálculo integral con el pensamiento computacional, este curso prepara a los estudiantes para enfrentar desafíos complejos en estas áreas, incluido el análisis de grandes conjuntos de datos, la simulación de fenómenos físicos y la optimización de sistemas y procesos.</w:t>
             </w:r>
           </w:p>
           <w:p>
@@ -2507,7 +2678,11 @@
               </w:rPr>
             </w:pPr>
             <w:r>
-              <w:rPr/>
+              <w:rPr>
+                <w:rFonts w:cs="Calibri" w:cstheme="minorHAnsi" w:ascii="Calibri" w:hAnsi="Calibri"/>
+                <w:sz w:val="22"/>
+                <w:szCs w:val="22"/>
+              </w:rPr>
             </w:r>
           </w:p>
           <w:p>
@@ -2531,7 +2706,7 @@
                 <w:szCs w:val="22"/>
                 <w:lang w:val="es-ES" w:eastAsia="es-ES" w:bidi="ar-SA"/>
               </w:rPr>
-              <w:t>2. **Aplicaciones Prácticas en Antioquia y el Mundo:**</w:t>
+              <w:t>4. **Metodología Innovadora y Activa:**</w:t>
             </w:r>
           </w:p>
           <w:p>
@@ -2565,7 +2740,7 @@
                 <w:szCs w:val="22"/>
                 <w:lang w:val="es-ES" w:eastAsia="es-ES" w:bidi="ar-SA"/>
               </w:rPr>
-              <w:t>- Antioquia es una región con una economía diversificada que abarca sectores como la agricultura, la minería, la manufactura y los servicios. Los conceptos de cálculo integral tienen numerosas aplicaciones en estos sectores, desde la optimización de procesos agrícolas hasta el análisis de datos para la toma de decisiones empresariales. Al centrarse en el desarrollo del pensamiento computacional, este curso equipa a los estudiantes con habilidades que son directamente aplicables en el contexto local de Antioquia y pueden adaptarse a cualquier entorno profesional en el mundo.</w:t>
+              <w:t>- La metodología del curso, que combina el Aprendizaje Basado en Problemas, el uso de cuadernos Jupyter y la enseñanza de programación en Python, ofrece a los estudiantes una experiencia de aprendizaje activa y práctica. Esta metodología fomenta la participación activa de los estudiantes, promueve el pensamiento crítico y creativo, y les proporciona habilidades y herramientas que son altamente valoradas en el mercado laboral actual.</w:t>
             </w:r>
           </w:p>
           <w:p>
@@ -2582,157 +2757,11 @@
               </w:rPr>
             </w:pPr>
             <w:r>
-              <w:rPr/>
-            </w:r>
-          </w:p>
-          <w:p>
-            <w:pPr>
-              <w:pStyle w:val="Normal"/>
-              <w:widowControl/>
-              <w:suppressAutoHyphens w:val="true"/>
-              <w:spacing w:before="0" w:after="0"/>
-              <w:jc w:val="both"/>
-              <w:rPr>
-                <w:rFonts w:ascii="Calibri" w:hAnsi="Calibri" w:cs="Calibri" w:asciiTheme="minorHAnsi" w:cstheme="minorHAnsi" w:hAnsiTheme="minorHAnsi"/>
-                <w:sz w:val="22"/>
-                <w:szCs w:val="22"/>
-              </w:rPr>
-            </w:pPr>
-            <w:r>
-              <w:rPr>
-                <w:rFonts w:eastAsia="Times New Roman" w:cs="Calibri" w:ascii="Calibri" w:hAnsi="Calibri" w:asciiTheme="minorHAnsi" w:cstheme="minorHAnsi" w:hAnsiTheme="minorHAnsi"/>
-                <w:kern w:val="0"/>
-                <w:sz w:val="22"/>
-                <w:szCs w:val="22"/>
-                <w:lang w:val="es-ES" w:eastAsia="es-ES" w:bidi="ar-SA"/>
-              </w:rPr>
-              <w:t>3. **Preparación para la Ciencia de Datos y la Ingeniería:**</w:t>
-            </w:r>
-          </w:p>
-          <w:p>
-            <w:pPr>
-              <w:pStyle w:val="Normal"/>
-              <w:widowControl/>
-              <w:suppressAutoHyphens w:val="true"/>
-              <w:spacing w:before="0" w:after="0"/>
-              <w:jc w:val="both"/>
-              <w:rPr>
-                <w:rFonts w:ascii="Calibri" w:hAnsi="Calibri" w:cs="Calibri" w:asciiTheme="minorHAnsi" w:cstheme="minorHAnsi" w:hAnsiTheme="minorHAnsi"/>
-                <w:sz w:val="22"/>
-                <w:szCs w:val="22"/>
-              </w:rPr>
-            </w:pPr>
-            <w:r>
-              <w:rPr>
-                <w:rFonts w:eastAsia="Times New Roman" w:cs="Calibri" w:ascii="Calibri" w:hAnsi="Calibri" w:asciiTheme="minorHAnsi" w:cstheme="minorHAnsi" w:hAnsiTheme="minorHAnsi"/>
-                <w:kern w:val="0"/>
-                <w:sz w:val="22"/>
-                <w:szCs w:val="22"/>
-                <w:lang w:val="es-ES" w:eastAsia="es-ES" w:bidi="ar-SA"/>
-              </w:rPr>
-              <w:t xml:space="preserve">   </w:t>
-            </w:r>
-            <w:r>
-              <w:rPr>
-                <w:rFonts w:eastAsia="Times New Roman" w:cs="Calibri" w:ascii="Calibri" w:hAnsi="Calibri" w:asciiTheme="minorHAnsi" w:cstheme="minorHAnsi" w:hAnsiTheme="minorHAnsi"/>
-                <w:kern w:val="0"/>
-                <w:sz w:val="22"/>
-                <w:szCs w:val="22"/>
-                <w:lang w:val="es-ES" w:eastAsia="es-ES" w:bidi="ar-SA"/>
-              </w:rPr>
-              <w:t>- El cálculo integral es una piedra angular en disciplinas como la ciencia de datos y la ingeniería, donde se utilizan técnicas avanzadas de análisis y modelización matemática. Al integrar la enseñanza de cálculo integral con el pensamiento computacional, este curso prepara a los estudiantes para enfrentar desafíos complejos en estas áreas, incluido el análisis de grandes conjuntos de datos, la simulación de fenómenos físicos y la optimización de sistemas y procesos.</w:t>
-            </w:r>
-          </w:p>
-          <w:p>
-            <w:pPr>
-              <w:pStyle w:val="Normal"/>
-              <w:widowControl/>
-              <w:suppressAutoHyphens w:val="true"/>
-              <w:spacing w:before="0" w:after="0"/>
-              <w:jc w:val="both"/>
-              <w:rPr>
-                <w:rFonts w:ascii="Calibri" w:hAnsi="Calibri" w:cs="Calibri" w:asciiTheme="minorHAnsi" w:cstheme="minorHAnsi" w:hAnsiTheme="minorHAnsi"/>
-                <w:sz w:val="22"/>
-                <w:szCs w:val="22"/>
-              </w:rPr>
-            </w:pPr>
-            <w:r>
-              <w:rPr/>
-            </w:r>
-          </w:p>
-          <w:p>
-            <w:pPr>
-              <w:pStyle w:val="Normal"/>
-              <w:widowControl/>
-              <w:suppressAutoHyphens w:val="true"/>
-              <w:spacing w:before="0" w:after="0"/>
-              <w:jc w:val="both"/>
-              <w:rPr>
-                <w:rFonts w:ascii="Calibri" w:hAnsi="Calibri" w:cs="Calibri" w:asciiTheme="minorHAnsi" w:cstheme="minorHAnsi" w:hAnsiTheme="minorHAnsi"/>
-                <w:sz w:val="22"/>
-                <w:szCs w:val="22"/>
-              </w:rPr>
-            </w:pPr>
-            <w:r>
-              <w:rPr>
-                <w:rFonts w:eastAsia="Times New Roman" w:cs="Calibri" w:ascii="Calibri" w:hAnsi="Calibri" w:asciiTheme="minorHAnsi" w:cstheme="minorHAnsi" w:hAnsiTheme="minorHAnsi"/>
-                <w:kern w:val="0"/>
-                <w:sz w:val="22"/>
-                <w:szCs w:val="22"/>
-                <w:lang w:val="es-ES" w:eastAsia="es-ES" w:bidi="ar-SA"/>
-              </w:rPr>
-              <w:t>4. **Metodología Innovadora y Activa:**</w:t>
-            </w:r>
-          </w:p>
-          <w:p>
-            <w:pPr>
-              <w:pStyle w:val="Normal"/>
-              <w:widowControl/>
-              <w:suppressAutoHyphens w:val="true"/>
-              <w:spacing w:before="0" w:after="0"/>
-              <w:jc w:val="both"/>
-              <w:rPr>
-                <w:rFonts w:ascii="Calibri" w:hAnsi="Calibri" w:cs="Calibri" w:asciiTheme="minorHAnsi" w:cstheme="minorHAnsi" w:hAnsiTheme="minorHAnsi"/>
-                <w:sz w:val="22"/>
-                <w:szCs w:val="22"/>
-              </w:rPr>
-            </w:pPr>
-            <w:r>
-              <w:rPr>
-                <w:rFonts w:eastAsia="Times New Roman" w:cs="Calibri" w:ascii="Calibri" w:hAnsi="Calibri" w:asciiTheme="minorHAnsi" w:cstheme="minorHAnsi" w:hAnsiTheme="minorHAnsi"/>
-                <w:kern w:val="0"/>
-                <w:sz w:val="22"/>
-                <w:szCs w:val="22"/>
-                <w:lang w:val="es-ES" w:eastAsia="es-ES" w:bidi="ar-SA"/>
-              </w:rPr>
-              <w:t xml:space="preserve">   </w:t>
-            </w:r>
-            <w:r>
-              <w:rPr>
-                <w:rFonts w:eastAsia="Times New Roman" w:cs="Calibri" w:ascii="Calibri" w:hAnsi="Calibri" w:asciiTheme="minorHAnsi" w:cstheme="minorHAnsi" w:hAnsiTheme="minorHAnsi"/>
-                <w:kern w:val="0"/>
-                <w:sz w:val="22"/>
-                <w:szCs w:val="22"/>
-                <w:lang w:val="es-ES" w:eastAsia="es-ES" w:bidi="ar-SA"/>
-              </w:rPr>
-              <w:t>- La metodología del curso, que combina el Aprendizaje Basado en Problemas, el uso de cuadernos Jupyter y la enseñanza de programación en Python, ofrece a los estudiantes una experiencia de aprendizaje activa y práctica. Esta metodología fomenta la participación activa de los estudiantes, promueve el pensamiento crítico y creativo, y les proporciona habilidades y herramientas que son altamente valoradas en el mercado laboral actual.</w:t>
-            </w:r>
-          </w:p>
-          <w:p>
-            <w:pPr>
-              <w:pStyle w:val="Normal"/>
-              <w:widowControl/>
-              <w:suppressAutoHyphens w:val="true"/>
-              <w:spacing w:before="0" w:after="0"/>
-              <w:jc w:val="both"/>
-              <w:rPr>
-                <w:rFonts w:ascii="Calibri" w:hAnsi="Calibri" w:cs="Calibri" w:asciiTheme="minorHAnsi" w:cstheme="minorHAnsi" w:hAnsiTheme="minorHAnsi"/>
-                <w:sz w:val="22"/>
-                <w:szCs w:val="22"/>
-              </w:rPr>
-            </w:pPr>
-            <w:r>
-              <w:rPr/>
+              <w:rPr>
+                <w:rFonts w:cs="Calibri" w:cstheme="minorHAnsi" w:ascii="Calibri" w:hAnsi="Calibri"/>
+                <w:sz w:val="22"/>
+                <w:szCs w:val="22"/>
+              </w:rPr>
             </w:r>
           </w:p>
           <w:p>
@@ -2898,7 +2927,27 @@
                 <w:szCs w:val="20"/>
                 <w:lang w:val="es-ES" w:eastAsia="es-ES" w:bidi="ar-SA"/>
               </w:rPr>
-              <w:t>Se busca desarrollar el pensamiento variacional, fundamental en el cálculo integral, a través del fomento al desarrollo del pensamiento computacional. Esto se logra mediante la enseñanza práctica del lenguaje de programación Python y el lenguaje de marcado LaTeX, los cuales se utilizan para resolver problemas y presentar resultados de manera clara y estructurada.</w:t>
+              <w:t xml:space="preserve">Se busca desarrollar el pensamiento variacional, fundamental en el cálculo integral, a través del fomento al desarrollo del pensamiento computacional. Esto se logra mediante la enseñanza práctica del lenguaje de programación Python y el lenguaje de </w:t>
+            </w:r>
+            <w:r>
+              <w:rPr>
+                <w:rFonts w:eastAsia="Times New Roman" w:cs="Times New Roman" w:ascii="Calibri" w:hAnsi="Calibri" w:asciiTheme="minorHAnsi" w:hAnsiTheme="minorHAnsi"/>
+                <w:kern w:val="0"/>
+                <w:sz w:val="22"/>
+                <w:szCs w:val="20"/>
+                <w:lang w:val="es-ES" w:eastAsia="es-ES" w:bidi="ar-SA"/>
+              </w:rPr>
+              <w:t>edición profesional</w:t>
+            </w:r>
+            <w:r>
+              <w:rPr>
+                <w:rFonts w:eastAsia="Times New Roman" w:cs="Times New Roman" w:ascii="Calibri" w:hAnsi="Calibri" w:asciiTheme="minorHAnsi" w:hAnsiTheme="minorHAnsi"/>
+                <w:kern w:val="0"/>
+                <w:sz w:val="22"/>
+                <w:szCs w:val="20"/>
+                <w:lang w:val="es-ES" w:eastAsia="es-ES" w:bidi="ar-SA"/>
+              </w:rPr>
+              <w:t xml:space="preserve"> LaTeX, los cuales se utilizan para resolver problemas y presentar resultados de manera clara y estructurada.</w:t>
             </w:r>
           </w:p>
           <w:p>
@@ -3061,7 +3110,9 @@
               </w:rPr>
             </w:pPr>
             <w:r>
-              <w:rPr/>
+              <w:rPr>
+                <w:rFonts w:cs="Calibri" w:cstheme="minorHAnsi" w:ascii="Calibri" w:hAnsi="Calibri"/>
+              </w:rPr>
             </w:r>
           </w:p>
           <w:p>
@@ -3085,7 +3136,7 @@
                 <w:kern w:val="0"/>
                 <w:lang w:val="es-ES" w:eastAsia="es-ES" w:bidi="ar-SA"/>
               </w:rPr>
-              <w:t>1. **Comprender el concepto de integral indefinida y su relación con la antiderivada.**</w:t>
+              <w:t>1. Comprender el concepto de integral indefinida y su relación con la antiderivada.</w:t>
             </w:r>
           </w:p>
           <w:p>
@@ -3104,12 +3155,7 @@
               </w:rPr>
             </w:pPr>
             <w:r>
-              <w:rPr>
-                <w:rFonts w:eastAsia="Times New Roman" w:cs="Calibri" w:ascii="Calibri" w:hAnsi="Calibri" w:asciiTheme="minorHAnsi" w:cstheme="minorHAnsi" w:hAnsiTheme="minorHAnsi"/>
-                <w:kern w:val="0"/>
-                <w:lang w:val="es-ES" w:eastAsia="es-ES" w:bidi="ar-SA"/>
-              </w:rPr>
-              <w:t xml:space="preserve">   </w:t>
+              <w:rPr/>
             </w:r>
           </w:p>
           <w:p>
@@ -3152,7 +3198,9 @@
               </w:rPr>
             </w:pPr>
             <w:r>
-              <w:rPr/>
+              <w:rPr>
+                <w:rFonts w:cs="Calibri" w:cstheme="minorHAnsi" w:ascii="Calibri" w:hAnsi="Calibri"/>
+              </w:rPr>
             </w:r>
           </w:p>
           <w:p>
@@ -3195,7 +3243,9 @@
               </w:rPr>
             </w:pPr>
             <w:r>
-              <w:rPr/>
+              <w:rPr>
+                <w:rFonts w:cs="Calibri" w:cstheme="minorHAnsi" w:ascii="Calibri" w:hAnsi="Calibri"/>
+              </w:rPr>
             </w:r>
           </w:p>
           <w:p>
@@ -3238,7 +3288,9 @@
               </w:rPr>
             </w:pPr>
             <w:r>
-              <w:rPr/>
+              <w:rPr>
+                <w:rFonts w:cs="Calibri" w:cstheme="minorHAnsi" w:ascii="Calibri" w:hAnsi="Calibri"/>
+              </w:rPr>
             </w:r>
           </w:p>
           <w:p>
@@ -3281,7 +3333,9 @@
               </w:rPr>
             </w:pPr>
             <w:r>
-              <w:rPr/>
+              <w:rPr>
+                <w:rFonts w:cs="Calibri" w:cstheme="minorHAnsi" w:ascii="Calibri" w:hAnsi="Calibri"/>
+              </w:rPr>
             </w:r>
           </w:p>
           <w:p>
@@ -3324,7 +3378,9 @@
               </w:rPr>
             </w:pPr>
             <w:r>
-              <w:rPr/>
+              <w:rPr>
+                <w:rFonts w:cs="Calibri" w:cstheme="minorHAnsi" w:ascii="Calibri" w:hAnsi="Calibri"/>
+              </w:rPr>
             </w:r>
           </w:p>
           <w:p>
@@ -3367,7 +3423,9 @@
               </w:rPr>
             </w:pPr>
             <w:r>
-              <w:rPr/>
+              <w:rPr>
+                <w:rFonts w:cs="Calibri" w:cstheme="minorHAnsi" w:ascii="Calibri" w:hAnsi="Calibri"/>
+              </w:rPr>
             </w:r>
           </w:p>
           <w:p>
@@ -3410,7 +3468,9 @@
               </w:rPr>
             </w:pPr>
             <w:r>
-              <w:rPr/>
+              <w:rPr>
+                <w:rFonts w:cs="Calibri" w:cstheme="minorHAnsi" w:ascii="Calibri" w:hAnsi="Calibri"/>
+              </w:rPr>
             </w:r>
           </w:p>
           <w:p>
@@ -3453,7 +3513,9 @@
               </w:rPr>
             </w:pPr>
             <w:r>
-              <w:rPr/>
+              <w:rPr>
+                <w:rFonts w:cs="Calibri" w:cstheme="minorHAnsi" w:ascii="Calibri" w:hAnsi="Calibri"/>
+              </w:rPr>
             </w:r>
           </w:p>
           <w:p>
@@ -3497,7 +3559,9 @@
               </w:rPr>
             </w:pPr>
             <w:r>
-              <w:rPr/>
+              <w:rPr>
+                <w:rFonts w:cs="Calibri" w:cstheme="minorHAnsi" w:ascii="Calibri" w:hAnsi="Calibri"/>
+              </w:rPr>
             </w:r>
           </w:p>
           <w:p>
@@ -3672,7 +3736,9 @@
               </w:rPr>
             </w:pPr>
             <w:r>
-              <w:rPr/>
+              <w:rPr>
+                <w:rFonts w:asciiTheme="minorHAnsi" w:hAnsiTheme="minorHAnsi" w:ascii="Calibri" w:hAnsi="Calibri"/>
+              </w:rPr>
             </w:r>
           </w:p>
           <w:p>
@@ -3812,7 +3878,9 @@
               </w:rPr>
             </w:pPr>
             <w:r>
-              <w:rPr/>
+              <w:rPr>
+                <w:rFonts w:asciiTheme="minorHAnsi" w:hAnsiTheme="minorHAnsi" w:ascii="Calibri" w:hAnsi="Calibri"/>
+              </w:rPr>
             </w:r>
           </w:p>
           <w:p>
@@ -3986,7 +4054,9 @@
               </w:rPr>
             </w:pPr>
             <w:r>
-              <w:rPr/>
+              <w:rPr>
+                <w:rFonts w:asciiTheme="minorHAnsi" w:hAnsiTheme="minorHAnsi" w:ascii="Calibri" w:hAnsi="Calibri"/>
+              </w:rPr>
             </w:r>
           </w:p>
           <w:p>
@@ -4092,7 +4162,9 @@
               </w:rPr>
             </w:pPr>
             <w:r>
-              <w:rPr/>
+              <w:rPr>
+                <w:rFonts w:asciiTheme="minorHAnsi" w:hAnsiTheme="minorHAnsi" w:ascii="Calibri" w:hAnsi="Calibri"/>
+              </w:rPr>
             </w:r>
           </w:p>
           <w:p>
@@ -4164,7 +4236,9 @@
               </w:rPr>
             </w:pPr>
             <w:r>
-              <w:rPr/>
+              <w:rPr>
+                <w:rFonts w:asciiTheme="minorHAnsi" w:hAnsiTheme="minorHAnsi" w:ascii="Calibri" w:hAnsi="Calibri"/>
+              </w:rPr>
             </w:r>
           </w:p>
           <w:p>
@@ -4304,7 +4378,9 @@
               </w:rPr>
             </w:pPr>
             <w:r>
-              <w:rPr/>
+              <w:rPr>
+                <w:rFonts w:asciiTheme="minorHAnsi" w:hAnsiTheme="minorHAnsi" w:ascii="Calibri" w:hAnsi="Calibri"/>
+              </w:rPr>
             </w:r>
           </w:p>
           <w:p>
@@ -4478,7 +4554,9 @@
               </w:rPr>
             </w:pPr>
             <w:r>
-              <w:rPr/>
+              <w:rPr>
+                <w:rFonts w:asciiTheme="minorHAnsi" w:hAnsiTheme="minorHAnsi" w:ascii="Calibri" w:hAnsi="Calibri"/>
+              </w:rPr>
             </w:r>
           </w:p>
           <w:p>
@@ -4618,7 +4696,9 @@
               </w:rPr>
             </w:pPr>
             <w:r>
-              <w:rPr/>
+              <w:rPr>
+                <w:rFonts w:asciiTheme="minorHAnsi" w:hAnsiTheme="minorHAnsi" w:ascii="Calibri" w:hAnsi="Calibri"/>
+              </w:rPr>
             </w:r>
           </w:p>
           <w:p>
@@ -4724,7 +4804,9 @@
               </w:rPr>
             </w:pPr>
             <w:r>
-              <w:rPr/>
+              <w:rPr>
+                <w:rFonts w:asciiTheme="minorHAnsi" w:hAnsiTheme="minorHAnsi" w:ascii="Calibri" w:hAnsi="Calibri"/>
+              </w:rPr>
             </w:r>
           </w:p>
           <w:p>
@@ -4928,7 +5010,9 @@
               </w:rPr>
             </w:pPr>
             <w:r>
-              <w:rPr/>
+              <w:rPr>
+                <w:rFonts w:cs="Calibri" w:cstheme="minorHAnsi" w:ascii="Calibri" w:hAnsi="Calibri"/>
+              </w:rPr>
             </w:r>
           </w:p>
           <w:p>
@@ -5023,7 +5107,9 @@
               </w:rPr>
             </w:pPr>
             <w:r>
-              <w:rPr/>
+              <w:rPr>
+                <w:rFonts w:cs="Calibri" w:cstheme="minorHAnsi" w:ascii="Calibri" w:hAnsi="Calibri"/>
+              </w:rPr>
             </w:r>
           </w:p>
           <w:p>
@@ -5118,7 +5204,9 @@
               </w:rPr>
             </w:pPr>
             <w:r>
-              <w:rPr/>
+              <w:rPr>
+                <w:rFonts w:cs="Calibri" w:cstheme="minorHAnsi" w:ascii="Calibri" w:hAnsi="Calibri"/>
+              </w:rPr>
             </w:r>
           </w:p>
           <w:p>
@@ -5213,7 +5301,9 @@
               </w:rPr>
             </w:pPr>
             <w:r>
-              <w:rPr/>
+              <w:rPr>
+                <w:rFonts w:cs="Calibri" w:cstheme="minorHAnsi" w:ascii="Calibri" w:hAnsi="Calibri"/>
+              </w:rPr>
             </w:r>
           </w:p>
           <w:p>
@@ -5308,7 +5398,9 @@
               </w:rPr>
             </w:pPr>
             <w:r>
-              <w:rPr/>
+              <w:rPr>
+                <w:rFonts w:cs="Calibri" w:cstheme="minorHAnsi" w:ascii="Calibri" w:hAnsi="Calibri"/>
+              </w:rPr>
             </w:r>
           </w:p>
           <w:p>
@@ -5403,7 +5495,9 @@
               </w:rPr>
             </w:pPr>
             <w:r>
-              <w:rPr/>
+              <w:rPr>
+                <w:rFonts w:cs="Calibri" w:cstheme="minorHAnsi" w:ascii="Calibri" w:hAnsi="Calibri"/>
+              </w:rPr>
             </w:r>
           </w:p>
           <w:p>
@@ -5498,7 +5592,9 @@
               </w:rPr>
             </w:pPr>
             <w:r>
-              <w:rPr/>
+              <w:rPr>
+                <w:rFonts w:cs="Calibri" w:cstheme="minorHAnsi" w:ascii="Calibri" w:hAnsi="Calibri"/>
+              </w:rPr>
             </w:r>
           </w:p>
           <w:p>
@@ -5593,7 +5689,9 @@
               </w:rPr>
             </w:pPr>
             <w:r>
-              <w:rPr/>
+              <w:rPr>
+                <w:rFonts w:cs="Calibri" w:cstheme="minorHAnsi" w:ascii="Calibri" w:hAnsi="Calibri"/>
+              </w:rPr>
             </w:r>
           </w:p>
           <w:p>
@@ -5649,8 +5747,8 @@
         <w:tblLook w:val="06a0" w:noHBand="1" w:noVBand="1" w:firstColumn="1" w:lastRow="0" w:lastColumn="0" w:firstRow="1"/>
       </w:tblPr>
       <w:tblGrid>
-        <w:gridCol w:w="6099"/>
-        <w:gridCol w:w="1417"/>
+        <w:gridCol w:w="6098"/>
+        <w:gridCol w:w="1418"/>
         <w:gridCol w:w="2979"/>
       </w:tblGrid>
       <w:tr>
@@ -5752,7 +5850,11 @@
               </w:rPr>
             </w:pPr>
             <w:r>
-              <w:rPr/>
+              <w:rPr>
+                <w:rFonts w:cs="Calibri" w:cstheme="minorHAnsi" w:ascii="Calibri" w:hAnsi="Calibri"/>
+                <w:sz w:val="22"/>
+                <w:szCs w:val="22"/>
+              </w:rPr>
             </w:r>
           </w:p>
           <w:p>
@@ -5861,7 +5963,11 @@
               </w:rPr>
             </w:pPr>
             <w:r>
-              <w:rPr/>
+              <w:rPr>
+                <w:rFonts w:cs="Calibri" w:cstheme="minorHAnsi" w:ascii="Calibri" w:hAnsi="Calibri"/>
+                <w:sz w:val="22"/>
+                <w:szCs w:val="22"/>
+              </w:rPr>
             </w:r>
           </w:p>
           <w:p>
@@ -5970,7 +6076,11 @@
               </w:rPr>
             </w:pPr>
             <w:r>
-              <w:rPr/>
+              <w:rPr>
+                <w:rFonts w:cs="Calibri" w:cstheme="minorHAnsi" w:ascii="Calibri" w:hAnsi="Calibri"/>
+                <w:sz w:val="22"/>
+                <w:szCs w:val="22"/>
+              </w:rPr>
             </w:r>
           </w:p>
           <w:p>
@@ -6079,7 +6189,11 @@
               </w:rPr>
             </w:pPr>
             <w:r>
-              <w:rPr/>
+              <w:rPr>
+                <w:rFonts w:cs="Calibri" w:cstheme="minorHAnsi" w:ascii="Calibri" w:hAnsi="Calibri"/>
+                <w:sz w:val="22"/>
+                <w:szCs w:val="22"/>
+              </w:rPr>
             </w:r>
           </w:p>
           <w:p>
@@ -6188,7 +6302,11 @@
               </w:rPr>
             </w:pPr>
             <w:r>
-              <w:rPr/>
+              <w:rPr>
+                <w:rFonts w:cs="Calibri" w:cstheme="minorHAnsi" w:ascii="Calibri" w:hAnsi="Calibri"/>
+                <w:sz w:val="22"/>
+                <w:szCs w:val="22"/>
+              </w:rPr>
             </w:r>
           </w:p>
           <w:p>
@@ -6297,7 +6415,11 @@
               </w:rPr>
             </w:pPr>
             <w:r>
-              <w:rPr/>
+              <w:rPr>
+                <w:rFonts w:cs="Calibri" w:cstheme="minorHAnsi" w:ascii="Calibri" w:hAnsi="Calibri"/>
+                <w:sz w:val="22"/>
+                <w:szCs w:val="22"/>
+              </w:rPr>
             </w:r>
           </w:p>
           <w:p>
@@ -6406,7 +6528,11 @@
               </w:rPr>
             </w:pPr>
             <w:r>
-              <w:rPr/>
+              <w:rPr>
+                <w:rFonts w:cs="Calibri" w:cstheme="minorHAnsi" w:ascii="Calibri" w:hAnsi="Calibri"/>
+                <w:sz w:val="22"/>
+                <w:szCs w:val="22"/>
+              </w:rPr>
             </w:r>
           </w:p>
           <w:p>
@@ -6460,7 +6586,7 @@
         </w:trPr>
         <w:tc>
           <w:tcPr>
-            <w:tcW w:w="6099" w:type="dxa"/>
+            <w:tcW w:w="6098" w:type="dxa"/>
             <w:tcBorders>
               <w:top w:val="single" w:sz="4" w:space="0" w:color="7F7F7F"/>
               <w:left w:val="single" w:sz="4" w:space="0" w:color="7F7F7F"/>
@@ -6499,7 +6625,7 @@
         </w:tc>
         <w:tc>
           <w:tcPr>
-            <w:tcW w:w="1417" w:type="dxa"/>
+            <w:tcW w:w="1418" w:type="dxa"/>
             <w:tcBorders>
               <w:top w:val="single" w:sz="4" w:space="0" w:color="7F7F7F"/>
               <w:left w:val="single" w:sz="4" w:space="0" w:color="7F7F7F"/>
@@ -6582,7 +6708,7 @@
         </w:trPr>
         <w:tc>
           <w:tcPr>
-            <w:tcW w:w="6099" w:type="dxa"/>
+            <w:tcW w:w="6098" w:type="dxa"/>
             <w:tcBorders>
               <w:top w:val="single" w:sz="4" w:space="0" w:color="7F7F7F"/>
               <w:left w:val="single" w:sz="4" w:space="0" w:color="7F7F7F"/>
@@ -6637,7 +6763,7 @@
         </w:tc>
         <w:tc>
           <w:tcPr>
-            <w:tcW w:w="1417" w:type="dxa"/>
+            <w:tcW w:w="1418" w:type="dxa"/>
             <w:tcBorders>
               <w:top w:val="single" w:sz="4" w:space="0" w:color="7F7F7F"/>
               <w:left w:val="single" w:sz="4" w:space="0" w:color="7F7F7F"/>
@@ -6665,16 +6791,7 @@
                 <w:szCs w:val="20"/>
                 <w:lang w:val="es-ES" w:eastAsia="es-ES" w:bidi="ar-SA"/>
               </w:rPr>
-              <w:t>2</w:t>
-            </w:r>
-            <w:r>
-              <w:rPr>
-                <w:rFonts w:eastAsia="Times New Roman" w:cs="Times New Roman" w:ascii="Calibri" w:hAnsi="Calibri" w:asciiTheme="minorHAnsi" w:hAnsiTheme="minorHAnsi"/>
-                <w:kern w:val="0"/>
-                <w:szCs w:val="20"/>
-                <w:lang w:val="es-ES" w:eastAsia="es-ES" w:bidi="ar-SA"/>
-              </w:rPr>
-              <w:t>5</w:t>
+              <w:t>25</w:t>
             </w:r>
           </w:p>
         </w:tc>
@@ -6744,7 +6861,7 @@
         </w:trPr>
         <w:tc>
           <w:tcPr>
-            <w:tcW w:w="6099" w:type="dxa"/>
+            <w:tcW w:w="6098" w:type="dxa"/>
             <w:tcBorders>
               <w:top w:val="single" w:sz="4" w:space="0" w:color="7F7F7F"/>
               <w:left w:val="single" w:sz="4" w:space="0" w:color="7F7F7F"/>
@@ -6799,7 +6916,7 @@
         </w:tc>
         <w:tc>
           <w:tcPr>
-            <w:tcW w:w="1417" w:type="dxa"/>
+            <w:tcW w:w="1418" w:type="dxa"/>
             <w:tcBorders>
               <w:top w:val="single" w:sz="4" w:space="0" w:color="7F7F7F"/>
               <w:left w:val="single" w:sz="4" w:space="0" w:color="7F7F7F"/>
@@ -6827,16 +6944,7 @@
                 <w:szCs w:val="20"/>
                 <w:lang w:val="es-ES" w:eastAsia="es-ES" w:bidi="ar-SA"/>
               </w:rPr>
-              <w:t>2</w:t>
-            </w:r>
-            <w:r>
-              <w:rPr>
-                <w:rFonts w:eastAsia="Times New Roman" w:cs="Times New Roman" w:ascii="Calibri" w:hAnsi="Calibri" w:asciiTheme="minorHAnsi" w:hAnsiTheme="minorHAnsi"/>
-                <w:kern w:val="0"/>
-                <w:szCs w:val="20"/>
-                <w:lang w:val="es-ES" w:eastAsia="es-ES" w:bidi="ar-SA"/>
-              </w:rPr>
-              <w:t>5</w:t>
+              <w:t>25</w:t>
             </w:r>
           </w:p>
         </w:tc>
@@ -6906,7 +7014,7 @@
         </w:trPr>
         <w:tc>
           <w:tcPr>
-            <w:tcW w:w="6099" w:type="dxa"/>
+            <w:tcW w:w="6098" w:type="dxa"/>
             <w:tcBorders>
               <w:top w:val="single" w:sz="4" w:space="0" w:color="7F7F7F"/>
               <w:left w:val="single" w:sz="4" w:space="0" w:color="7F7F7F"/>
@@ -6961,7 +7069,7 @@
         </w:tc>
         <w:tc>
           <w:tcPr>
-            <w:tcW w:w="1417" w:type="dxa"/>
+            <w:tcW w:w="1418" w:type="dxa"/>
             <w:tcBorders>
               <w:top w:val="single" w:sz="4" w:space="0" w:color="7F7F7F"/>
               <w:left w:val="single" w:sz="4" w:space="0" w:color="7F7F7F"/>
@@ -6989,16 +7097,7 @@
                 <w:szCs w:val="20"/>
                 <w:lang w:val="es-ES" w:eastAsia="es-ES" w:bidi="ar-SA"/>
               </w:rPr>
-              <w:t>2</w:t>
-            </w:r>
-            <w:r>
-              <w:rPr>
-                <w:rFonts w:eastAsia="Times New Roman" w:cs="Times New Roman" w:ascii="Calibri" w:hAnsi="Calibri" w:asciiTheme="minorHAnsi" w:hAnsiTheme="minorHAnsi"/>
-                <w:kern w:val="0"/>
-                <w:szCs w:val="20"/>
-                <w:lang w:val="es-ES" w:eastAsia="es-ES" w:bidi="ar-SA"/>
-              </w:rPr>
-              <w:t>5</w:t>
+              <w:t>25</w:t>
             </w:r>
           </w:p>
         </w:tc>
@@ -7036,18 +7135,7 @@
                 <w:szCs w:val="18"/>
                 <w:lang w:val="es-ES" w:eastAsia="es-ES" w:bidi="ar-SA"/>
               </w:rPr>
-              <w:t xml:space="preserve">Semana </w:t>
-            </w:r>
-            <w:r>
-              <w:rPr>
-                <w:rFonts w:eastAsia="Times New Roman" w:cs="Arial" w:ascii="Calibri" w:hAnsi="Calibri"/>
-                <w:color w:themeColor="text1" w:val="000000"/>
-                <w:kern w:val="0"/>
-                <w:sz w:val="22"/>
-                <w:szCs w:val="18"/>
-                <w:lang w:val="es-ES" w:eastAsia="es-ES" w:bidi="ar-SA"/>
-              </w:rPr>
-              <w:t>12</w:t>
+              <w:t>Semana 12</w:t>
             </w:r>
           </w:p>
         </w:tc>
@@ -7058,7 +7146,7 @@
         </w:trPr>
         <w:tc>
           <w:tcPr>
-            <w:tcW w:w="6099" w:type="dxa"/>
+            <w:tcW w:w="6098" w:type="dxa"/>
             <w:tcBorders>
               <w:top w:val="single" w:sz="4" w:space="0" w:color="7F7F7F"/>
               <w:left w:val="single" w:sz="4" w:space="0" w:color="7F7F7F"/>
@@ -7113,7 +7201,7 @@
         </w:tc>
         <w:tc>
           <w:tcPr>
-            <w:tcW w:w="1417" w:type="dxa"/>
+            <w:tcW w:w="1418" w:type="dxa"/>
             <w:tcBorders>
               <w:top w:val="single" w:sz="4" w:space="0" w:color="7F7F7F"/>
               <w:left w:val="single" w:sz="4" w:space="0" w:color="7F7F7F"/>
@@ -7190,7 +7278,7 @@
         </w:trPr>
         <w:tc>
           <w:tcPr>
-            <w:tcW w:w="6099" w:type="dxa"/>
+            <w:tcW w:w="6098" w:type="dxa"/>
             <w:tcBorders>
               <w:top w:val="single" w:sz="4" w:space="0" w:color="7F7F7F"/>
               <w:left w:val="single" w:sz="4" w:space="0" w:color="7F7F7F"/>
@@ -7213,13 +7301,16 @@
               </w:rPr>
             </w:pPr>
             <w:r>
-              <w:rPr/>
+              <w:rPr>
+                <w:rFonts w:ascii="Calibri" w:hAnsi="Calibri"/>
+                <w:sz w:val="22"/>
+              </w:rPr>
             </w:r>
           </w:p>
         </w:tc>
         <w:tc>
           <w:tcPr>
-            <w:tcW w:w="1417" w:type="dxa"/>
+            <w:tcW w:w="1418" w:type="dxa"/>
             <w:tcBorders>
               <w:top w:val="single" w:sz="4" w:space="0" w:color="7F7F7F"/>
               <w:left w:val="single" w:sz="4" w:space="0" w:color="7F7F7F"/>
@@ -7241,7 +7332,9 @@
               </w:rPr>
             </w:pPr>
             <w:r>
-              <w:rPr/>
+              <w:rPr>
+                <w:rFonts w:asciiTheme="minorHAnsi" w:hAnsiTheme="minorHAnsi" w:ascii="Calibri" w:hAnsi="Calibri"/>
+              </w:rPr>
             </w:r>
           </w:p>
         </w:tc>
@@ -7272,7 +7365,12 @@
               </w:rPr>
             </w:pPr>
             <w:r>
-              <w:rPr/>
+              <w:rPr>
+                <w:rFonts w:cs="Arial" w:ascii="Calibri" w:hAnsi="Calibri"/>
+                <w:color w:themeColor="text1" w:val="000000"/>
+                <w:sz w:val="22"/>
+                <w:szCs w:val="18"/>
+              </w:rPr>
             </w:r>
           </w:p>
         </w:tc>
@@ -9385,8 +9483,8 @@
         <w:tblLook w:val="06a0" w:noHBand="1" w:noVBand="1" w:firstColumn="1" w:lastRow="0" w:lastColumn="0" w:firstRow="1"/>
       </w:tblPr>
       <w:tblGrid>
-        <w:gridCol w:w="287"/>
-        <w:gridCol w:w="3262"/>
+        <w:gridCol w:w="286"/>
+        <w:gridCol w:w="3263"/>
         <w:gridCol w:w="283"/>
         <w:gridCol w:w="3118"/>
         <w:gridCol w:w="285"/>
@@ -9626,7 +9724,7 @@
         </w:trPr>
         <w:tc>
           <w:tcPr>
-            <w:tcW w:w="287" w:type="dxa"/>
+            <w:tcW w:w="286" w:type="dxa"/>
             <w:tcBorders>
               <w:top w:val="nil"/>
               <w:left w:val="single" w:sz="4" w:space="0" w:color="7F7F7F"/>
@@ -9656,7 +9754,7 @@
         </w:tc>
         <w:tc>
           <w:tcPr>
-            <w:tcW w:w="3262" w:type="dxa"/>
+            <w:tcW w:w="3263" w:type="dxa"/>
             <w:tcBorders>
               <w:top w:val="nil"/>
               <w:left w:val="nil"/>
@@ -9865,7 +9963,7 @@
         </w:trPr>
         <w:tc>
           <w:tcPr>
-            <w:tcW w:w="287" w:type="dxa"/>
+            <w:tcW w:w="286" w:type="dxa"/>
             <w:tcBorders>
               <w:top w:val="nil"/>
               <w:left w:val="single" w:sz="4" w:space="0" w:color="7F7F7F"/>
@@ -9894,7 +9992,7 @@
         </w:tc>
         <w:tc>
           <w:tcPr>
-            <w:tcW w:w="3262" w:type="dxa"/>
+            <w:tcW w:w="3263" w:type="dxa"/>
             <w:tcBorders>
               <w:top w:val="single" w:sz="4" w:space="0" w:color="7F7F7F"/>
               <w:left w:val="nil"/>

</xml_diff>